<commit_message>
Fist commit folder to have physics figures
</commit_message>
<xml_diff>
--- a/Comment/Additional_Ref.docx
+++ b/Comment/Additional_Ref.docx
@@ -3,17 +3,110 @@
 <w:document xmlns:wpc="http://schemas.microsoft.com/office/word/2010/wordprocessingCanvas" xmlns:mo="http://schemas.microsoft.com/office/mac/office/2008/main" xmlns:mc="http://schemas.openxmlformats.org/markup-compatibility/2006" xmlns:mv="urn:schemas-microsoft-com:mac:vml" xmlns:o="urn:schemas-microsoft-com:office:office" xmlns:r="http://schemas.openxmlformats.org/officeDocument/2006/relationships" xmlns:m="http://schemas.openxmlformats.org/officeDocument/2006/math" xmlns:v="urn:schemas-microsoft-com:vml" xmlns:wp14="http://schemas.microsoft.com/office/word/2010/wordprocessingDrawing" xmlns:wp="http://schemas.openxmlformats.org/drawingml/2006/wordprocessingDrawing" xmlns:w10="urn:schemas-microsoft-com:office:word" xmlns:w="http://schemas.openxmlformats.org/wordprocessingml/2006/main" xmlns:w14="http://schemas.microsoft.com/office/word/2010/wordml" xmlns:wpg="http://schemas.microsoft.com/office/word/2010/wordprocessingGroup" xmlns:wpi="http://schemas.microsoft.com/office/word/2010/wordprocessingInk" xmlns:wne="http://schemas.microsoft.com/office/word/2006/wordml" xmlns:wps="http://schemas.microsoft.com/office/word/2010/wordprocessingShape" mc:Ignorable="w14 wp14">
   <w:body>
     <w:p>
-      <w:pPr>
+      <w:r>
+        <w:t>Event selection</w:t>
+      </w:r>
+    </w:p>
+    <w:p/>
+    <w:p>
+      <w:pPr>
+        <w:pStyle w:val="ListParagraph"/>
+        <w:numPr>
+          <w:ilvl w:val="0"/>
+          <w:numId w:val="2"/>
+        </w:numPr>
+      </w:pPr>
+      <w:r>
+        <w:t>Proton-proton run of the year 2010</w:t>
+      </w:r>
+    </w:p>
+    <w:p>
+      <w:pPr>
+        <w:pStyle w:val="ListParagraph"/>
+        <w:numPr>
+          <w:ilvl w:val="0"/>
+          <w:numId w:val="2"/>
+        </w:numPr>
+      </w:pPr>
+      <w:r>
+        <w:t xml:space="preserve">Minimum bias trigger requiring a hit either in the A or C of the </w:t>
+      </w:r>
+      <w:proofErr w:type="gramStart"/>
+      <w:r>
+        <w:t>V0(</w:t>
+      </w:r>
+      <w:proofErr w:type="gramEnd"/>
+      <w:r>
+        <w:t>denoted in what follows as V0A or V0C, respectively) or in the SPD, in coincidence with the arrival of proton bunches from both direction.</w:t>
+      </w:r>
+    </w:p>
+    <w:p>
+      <w:pPr>
+        <w:pStyle w:val="ListParagraph"/>
+        <w:numPr>
+          <w:ilvl w:val="0"/>
+          <w:numId w:val="2"/>
+        </w:numPr>
+      </w:pPr>
+      <w:r>
+        <w:t xml:space="preserve">Event in which pile-up occurred are also rejected by exploiting the correlation between the number of pixel hits and the number of SPD </w:t>
+      </w:r>
+      <w:proofErr w:type="spellStart"/>
+      <w:r>
+        <w:t>tracklets</w:t>
+      </w:r>
+      <w:proofErr w:type="spellEnd"/>
+    </w:p>
+    <w:p>
+      <w:pPr>
+        <w:pStyle w:val="ListParagraph"/>
+        <w:numPr>
+          <w:ilvl w:val="0"/>
+          <w:numId w:val="2"/>
+        </w:numPr>
+      </w:pPr>
+      <w:r>
         <w:rPr>
           <w:rFonts w:ascii="바탕" w:eastAsia="바탕" w:hAnsi="바탕" w:cs="바탕"/>
           <w:lang w:eastAsia="ko-KR"/>
         </w:rPr>
+        <w:t>Event containing more than one reconstructed vertex are tagged as pile-up and discarded for the analysis</w:t>
+      </w:r>
+    </w:p>
+    <w:p>
+      <w:pPr>
+        <w:pStyle w:val="ListParagraph"/>
+        <w:numPr>
+          <w:ilvl w:val="0"/>
+          <w:numId w:val="2"/>
+        </w:numPr>
       </w:pPr>
       <w:r>
-        <w:t>Event selection</w:t>
+        <w:rPr>
+          <w:rFonts w:ascii="바탕" w:eastAsia="바탕" w:hAnsi="바탕" w:cs="바탕"/>
+          <w:lang w:eastAsia="ko-KR"/>
+        </w:rPr>
+        <w:t>INEL&gt;0 event class in which at least one charged particle is produced in the pseudo-rapidity interval |eta|&lt;1</w:t>
       </w:r>
+    </w:p>
+    <w:p>
+      <w:pPr>
+        <w:pStyle w:val="ListParagraph"/>
+        <w:numPr>
+          <w:ilvl w:val="0"/>
+          <w:numId w:val="2"/>
+        </w:numPr>
+      </w:pPr>
       <w:bookmarkStart w:id="0" w:name="_GoBack"/>
       <w:bookmarkEnd w:id="0"/>
+    </w:p>
+    <w:p>
+      <w:pPr>
+        <w:rPr>
+          <w:rFonts w:ascii="바탕" w:eastAsia="바탕" w:hAnsi="바탕" w:cs="바탕"/>
+          <w:lang w:eastAsia="ko-KR"/>
+        </w:rPr>
+      </w:pPr>
     </w:p>
     <w:sectPr>
       <w:pgSz w:w="11900" w:h="16840"/>
@@ -139,8 +232,123 @@
       </w:rPr>
     </w:lvl>
   </w:abstractNum>
+  <w:abstractNum w:abstractNumId="1">
+    <w:nsid w:val="0F5559EC"/>
+    <w:multiLevelType w:val="hybridMultilevel"/>
+    <w:tmpl w:val="87BA80BE"/>
+    <w:lvl w:ilvl="0" w:tplc="63984760">
+      <w:numFmt w:val="bullet"/>
+      <w:lvlText w:val="-"/>
+      <w:lvlJc w:val="left"/>
+      <w:pPr>
+        <w:ind w:left="720" w:hanging="360"/>
+      </w:pPr>
+      <w:rPr>
+        <w:rFonts w:ascii="Cambria" w:eastAsiaTheme="minorEastAsia" w:hAnsi="Cambria" w:cstheme="minorBidi" w:hint="default"/>
+      </w:rPr>
+    </w:lvl>
+    <w:lvl w:ilvl="1" w:tplc="04090003" w:tentative="1">
+      <w:start w:val="1"/>
+      <w:numFmt w:val="bullet"/>
+      <w:lvlText w:val="o"/>
+      <w:lvlJc w:val="left"/>
+      <w:pPr>
+        <w:ind w:left="1440" w:hanging="360"/>
+      </w:pPr>
+      <w:rPr>
+        <w:rFonts w:ascii="Courier New" w:hAnsi="Courier New" w:hint="default"/>
+      </w:rPr>
+    </w:lvl>
+    <w:lvl w:ilvl="2" w:tplc="04090005" w:tentative="1">
+      <w:start w:val="1"/>
+      <w:numFmt w:val="bullet"/>
+      <w:lvlText w:val=""/>
+      <w:lvlJc w:val="left"/>
+      <w:pPr>
+        <w:ind w:left="2160" w:hanging="360"/>
+      </w:pPr>
+      <w:rPr>
+        <w:rFonts w:ascii="Wingdings" w:hAnsi="Wingdings" w:hint="default"/>
+      </w:rPr>
+    </w:lvl>
+    <w:lvl w:ilvl="3" w:tplc="04090001" w:tentative="1">
+      <w:start w:val="1"/>
+      <w:numFmt w:val="bullet"/>
+      <w:lvlText w:val=""/>
+      <w:lvlJc w:val="left"/>
+      <w:pPr>
+        <w:ind w:left="2880" w:hanging="360"/>
+      </w:pPr>
+      <w:rPr>
+        <w:rFonts w:ascii="Symbol" w:hAnsi="Symbol" w:hint="default"/>
+      </w:rPr>
+    </w:lvl>
+    <w:lvl w:ilvl="4" w:tplc="04090003" w:tentative="1">
+      <w:start w:val="1"/>
+      <w:numFmt w:val="bullet"/>
+      <w:lvlText w:val="o"/>
+      <w:lvlJc w:val="left"/>
+      <w:pPr>
+        <w:ind w:left="3600" w:hanging="360"/>
+      </w:pPr>
+      <w:rPr>
+        <w:rFonts w:ascii="Courier New" w:hAnsi="Courier New" w:hint="default"/>
+      </w:rPr>
+    </w:lvl>
+    <w:lvl w:ilvl="5" w:tplc="04090005" w:tentative="1">
+      <w:start w:val="1"/>
+      <w:numFmt w:val="bullet"/>
+      <w:lvlText w:val=""/>
+      <w:lvlJc w:val="left"/>
+      <w:pPr>
+        <w:ind w:left="4320" w:hanging="360"/>
+      </w:pPr>
+      <w:rPr>
+        <w:rFonts w:ascii="Wingdings" w:hAnsi="Wingdings" w:hint="default"/>
+      </w:rPr>
+    </w:lvl>
+    <w:lvl w:ilvl="6" w:tplc="04090001" w:tentative="1">
+      <w:start w:val="1"/>
+      <w:numFmt w:val="bullet"/>
+      <w:lvlText w:val=""/>
+      <w:lvlJc w:val="left"/>
+      <w:pPr>
+        <w:ind w:left="5040" w:hanging="360"/>
+      </w:pPr>
+      <w:rPr>
+        <w:rFonts w:ascii="Symbol" w:hAnsi="Symbol" w:hint="default"/>
+      </w:rPr>
+    </w:lvl>
+    <w:lvl w:ilvl="7" w:tplc="04090003" w:tentative="1">
+      <w:start w:val="1"/>
+      <w:numFmt w:val="bullet"/>
+      <w:lvlText w:val="o"/>
+      <w:lvlJc w:val="left"/>
+      <w:pPr>
+        <w:ind w:left="5760" w:hanging="360"/>
+      </w:pPr>
+      <w:rPr>
+        <w:rFonts w:ascii="Courier New" w:hAnsi="Courier New" w:hint="default"/>
+      </w:rPr>
+    </w:lvl>
+    <w:lvl w:ilvl="8" w:tplc="04090005" w:tentative="1">
+      <w:start w:val="1"/>
+      <w:numFmt w:val="bullet"/>
+      <w:lvlText w:val=""/>
+      <w:lvlJc w:val="left"/>
+      <w:pPr>
+        <w:ind w:left="6480" w:hanging="360"/>
+      </w:pPr>
+      <w:rPr>
+        <w:rFonts w:ascii="Wingdings" w:hAnsi="Wingdings" w:hint="default"/>
+      </w:rPr>
+    </w:lvl>
+  </w:abstractNum>
   <w:num w:numId="1">
     <w:abstractNumId w:val="0"/>
+  </w:num>
+  <w:num w:numId="2">
+    <w:abstractNumId w:val="1"/>
   </w:num>
 </w:numbering>
 </file>

</xml_diff>